<commit_message>
Project schedule, edit wbs, gantt chart
</commit_message>
<xml_diff>
--- a/Documents/Assignment 1/Project Plan Items/SE WBS.docx
+++ b/Documents/Assignment 1/Project Plan Items/SE WBS.docx
@@ -695,17 +695,14 @@
         </w:rPr>
         <w:t>Final Report</w:t>
       </w:r>
-    </w:p>
-    <w:p>
-      <w:pPr>
-        <w:pStyle w:val="ListParagraph"/>
-        <w:spacing w:line="360" w:lineRule="auto"/>
-        <w:rPr>
-          <w:rFonts w:ascii="Times New Roman" w:hAnsi="Times New Roman" w:cs="Times New Roman"/>
-          <w:sz w:val="24"/>
-          <w:szCs w:val="24"/>
-        </w:rPr>
-      </w:pPr>
+      <w:r>
+        <w:rPr>
+          <w:rFonts w:ascii="Times New Roman" w:hAnsi="Times New Roman" w:cs="Times New Roman"/>
+          <w:sz w:val="24"/>
+          <w:szCs w:val="24"/>
+        </w:rPr>
+        <w:t xml:space="preserve"> </w:t>
+      </w:r>
     </w:p>
     <w:sectPr>
       <w:pgSz w:w="11906" w:h="16838"/>
@@ -1274,7 +1271,6 @@
   </w:num>
   <w:num w:numId="3">
     <w:abstractNumId w:val="1"/>
-    <w:lvlOverride w:ilvl="0"/>
   </w:num>
   <w:num w:numId="4">
     <w:abstractNumId w:val="6"/>

</xml_diff>